<commit_message>
Changelog 25 th April 2023
</commit_message>
<xml_diff>
--- a/Educational Use/1.FY ( First Year)/3.Sem 2/3.DM= Discrete Mathematics/Tutorial/Bandewar Sir/Tut 2.docx
+++ b/Educational Use/1.FY ( First Year)/3.Sem 2/3.DM= Discrete Mathematics/Tutorial/Bandewar Sir/Tut 2.docx
@@ -172,23 +172,7 @@
           <w:sz w:val="28"/>
           <w:szCs w:val="28"/>
         </w:rPr>
-        <w:t>A survey on a sample of 25 new cars being sold at a local auto dealer was conducted to see which of three popular options, air conditioning (A), radio (R), and power windows (W</w:t>
-      </w:r>
-      <w:proofErr w:type="gramStart"/>
-      <w:r>
-        <w:rPr>
-          <w:sz w:val="28"/>
-          <w:szCs w:val="28"/>
-        </w:rPr>
-        <w:t>) ,</w:t>
-      </w:r>
-      <w:proofErr w:type="gramEnd"/>
-      <w:r>
-        <w:rPr>
-          <w:sz w:val="28"/>
-          <w:szCs w:val="28"/>
-        </w:rPr>
-        <w:t xml:space="preserve"> were already installed. The survey found</w:t>
+        <w:t>A survey on a sample of 25 new cars being sold at a local auto dealer was conducted to see which of three popular options, air conditioning (A), radio (R), and power windows (W) , were already installed. The survey found</w:t>
       </w:r>
     </w:p>
     <w:p>
@@ -344,23 +328,7 @@
           <w:sz w:val="28"/>
           <w:szCs w:val="28"/>
         </w:rPr>
-        <w:t xml:space="preserve">Find the number of cars that had (a) only </w:t>
-      </w:r>
-      <w:proofErr w:type="gramStart"/>
-      <w:r>
-        <w:rPr>
-          <w:sz w:val="28"/>
-          <w:szCs w:val="28"/>
-        </w:rPr>
-        <w:t>W  (</w:t>
-      </w:r>
-      <w:proofErr w:type="gramEnd"/>
-      <w:r>
-        <w:rPr>
-          <w:sz w:val="28"/>
-          <w:szCs w:val="28"/>
-        </w:rPr>
-        <w:t xml:space="preserve">b) only A, (c) only R, (d) R and W but not A (e) A and R but nor W  (f) only one of the option (g) at least one option, (k) None of the option. </w:t>
+        <w:t xml:space="preserve">Find the number of cars that had (a) only W  (b) only A, (c) only R, (d) R and W but not A (e) A and R but nor W  (f) only one of the option (g) at least one option, (k) None of the option. </w:t>
       </w:r>
     </w:p>
     <w:p>
@@ -508,7 +476,21 @@
           <w:sz w:val="28"/>
           <w:szCs w:val="28"/>
         </w:rPr>
-        <w:t>50 number of students appeared for both the examinations.  If number of students who got grade A in first examination is equal to that of in second examination. If the total number of students who got Grade in exactly one examination is 40, and 4 students did not get grade A in either examination, determine the number of students who got grade A in first exam only, who got Grade A in second exam only and who got grade in both exams?</w:t>
+        <w:t xml:space="preserve">50 number of students appeared for both the examinations.  If number of students who got grade A in first examination is equal to that of in second examination. If the total number of students who got Grade </w:t>
+      </w:r>
+      <w:r>
+        <w:rPr>
+          <w:sz w:val="28"/>
+          <w:szCs w:val="28"/>
+        </w:rPr>
+        <w:t xml:space="preserve">A </w:t>
+      </w:r>
+      <w:r>
+        <w:rPr>
+          <w:sz w:val="28"/>
+          <w:szCs w:val="28"/>
+        </w:rPr>
+        <w:t>in exactly one examination is 40, and 4 students did not get grade A in either examination, determine the number of students who got grade A in first exam only, who got Grade A in second exam only and who got grade in both exams?</w:t>
       </w:r>
     </w:p>
     <w:p>

</xml_diff>